<commit_message>
Chapters 8 - 9
Edited RScripts and Annotated PDFs for Chapters 8-9 Examples
</commit_message>
<xml_diff>
--- a/Chapter_8/Chp_8_Example_10_FindingN.docx
+++ b/Chapter_8/Chp_8_Example_10_FindingN.docx
@@ -36,8 +36,8 @@
             <v:path o:extrusionok="f" gradientshapeok="t" o:connecttype="rect"/>
             <o:lock v:ext="edit" aspectratio="t"/>
           </v:shapetype>
-          <v:shape id="Picture 1" o:spid="_x0000_s1026" type="#_x0000_t75" alt="Graphical user interface, website&#13;&#13;&#13;&#13;&#13;&#13;&#13;&#13;&#13;&#13;&#13;&#13;&#13;&#13;&#13;&#13;&#13;&#13;&#13;&#13;&#13;&#13;&#13;&#13;&#13;&#13;&#13;&#13;&#13;&#13;&#13;&#13;&#13;&#13;&#13;&#13;&#13;&#13;&#13;&#13;&#13;&#13;&#10;&#13;&#13;&#13;&#13;&#13;&#13;&#13;&#13;&#13;&#13;&#13;&#13;&#13;&#13;&#13;&#13;&#13;&#13;&#13;&#13;&#13;&#13;&#13;&#13;&#13;&#13;&#13;&#13;&#13;&#13;&#13;&#13;&#13;&#13;&#13;&#13;&#13;&#13;&#13;&#13;&#13;&#13;&#10;Description automatically generated" style="position:absolute;margin-left:4.9pt;margin-top:1.8pt;width:125pt;height:159.5pt;z-index:251659264;visibility:visible;mso-wrap-style:square;mso-wrap-edited:f;mso-width-percent:0;mso-height-percent:0;mso-wrap-distance-left:9pt;mso-wrap-distance-top:0;mso-wrap-distance-right:9pt;mso-wrap-distance-bottom:0;mso-position-horizontal:absolute;mso-position-horizontal-relative:text;mso-position-vertical:absolute;mso-position-vertical-relative:text;mso-width-percent:0;mso-height-percent:0;mso-width-relative:page;mso-height-relative:page" stroked="t">
-            <v:imagedata r:id="rId7" o:title="Graphical user interface, website&#13;&#13;&#13;&#13;&#13;&#13;&#13;&#13;&#13;&#13;&#13;&#13;&#13;&#13;&#13;&#13;&#13;&#13;&#13;&#13;&#13;&#13;&#13;&#13;&#13;&#13;&#13;&#13;&#13;&#13;&#13;&#13;&#13;&#13;&#13;&#13;&#13;&#13;&#13;&#13;&#13;&#13;&#10;&#13;&#13;&#13;&#13;&#13;&#13;&#13;&#13;&#13;&#13;&#13;&#13;&#13;&#13;&#13;&#13;&#13;&#13;&#13;&#13;&#13;&#13;&#13;&#13;&#13;&#13;&#13;&#13;&#13;&#13;&#13;&#13;&#13;&#13;&#13;&#13;&#13;&#13;&#13;&#13;&#13;&#13;&#10;Description automatically generated"/>
+          <v:shape id="Picture 1" o:spid="_x0000_s1026" type="#_x0000_t75" alt="Graphical user interface, website&#13;&#13;&#13;&#13;&#13;&#13;&#13;&#13;&#13;&#13;&#13;&#13;&#13;&#13;&#13;&#13;&#13;&#13;&#13;&#13;&#13;&#13;&#13;&#13;&#13;&#13;&#13;&#13;&#13;&#13;&#13;&#13;&#13;&#13;&#13;&#13;&#13;&#13;&#13;&#13;&#13;&#13;&#13;&#10;&#13;&#13;&#13;&#13;&#13;&#13;&#13;&#13;&#13;&#13;&#13;&#13;&#13;&#13;&#13;&#13;&#13;&#13;&#13;&#13;&#13;&#13;&#13;&#13;&#13;&#13;&#13;&#13;&#13;&#13;&#13;&#13;&#13;&#13;&#13;&#13;&#13;&#13;&#13;&#13;&#13;&#13;&#13;&#10;Description automatically generated" style="position:absolute;margin-left:4.9pt;margin-top:1.8pt;width:125pt;height:159.5pt;z-index:251659264;visibility:visible;mso-wrap-style:square;mso-wrap-edited:f;mso-width-percent:0;mso-height-percent:0;mso-wrap-distance-left:9pt;mso-wrap-distance-top:0;mso-wrap-distance-right:9pt;mso-wrap-distance-bottom:0;mso-position-horizontal:absolute;mso-position-horizontal-relative:text;mso-position-vertical:absolute;mso-position-vertical-relative:text;mso-width-percent:0;mso-height-percent:0;mso-width-relative:page;mso-height-relative:page" stroked="t">
+            <v:imagedata r:id="rId7" o:title="Graphical user interface, website&#13;&#13;&#13;&#13;&#13;&#13;&#13;&#13;&#13;&#13;&#13;&#13;&#13;&#13;&#13;&#13;&#13;&#13;&#13;&#13;&#13;&#13;&#13;&#13;&#13;&#13;&#13;&#13;&#13;&#13;&#13;&#13;&#13;&#13;&#13;&#13;&#13;&#13;&#13;&#13;&#13;&#13;&#13;&#10;&#13;&#13;&#13;&#13;&#13;&#13;&#13;&#13;&#13;&#13;&#13;&#13;&#13;&#13;&#13;&#13;&#13;&#13;&#13;&#13;&#13;&#13;&#13;&#13;&#13;&#13;&#13;&#13;&#13;&#13;&#13;&#13;&#13;&#13;&#13;&#13;&#13;&#13;&#13;&#13;&#13;&#13;&#13;&#10;Description automatically generated"/>
             <w10:wrap type="square"/>
           </v:shape>
         </w:pict>
@@ -206,40 +206,7 @@
           <w:sz w:val="40"/>
           <w:szCs w:val="40"/>
         </w:rPr>
-        <w:t xml:space="preserve">Example </w:t>
-      </w:r>
-      <w:r>
-        <w:rPr>
-          <w:rFonts w:ascii="Calibri Light" w:eastAsia="Times New Roman" w:hAnsi="Calibri Light" w:cs="Times New Roman"/>
-          <w:b/>
-          <w:bCs/>
-          <w:color w:val="70AD47"/>
-          <w:sz w:val="40"/>
-          <w:szCs w:val="40"/>
-        </w:rPr>
-        <w:t>10</w:t>
-      </w:r>
-      <w:r>
-        <w:rPr>
-          <w:rFonts w:ascii="Calibri Light" w:eastAsia="Times New Roman" w:hAnsi="Calibri Light" w:cs="Times New Roman"/>
-          <w:b/>
-          <w:bCs/>
-          <w:color w:val="70AD47"/>
-          <w:sz w:val="40"/>
-          <w:szCs w:val="40"/>
-        </w:rPr>
-        <w:t xml:space="preserve">: </w:t>
-      </w:r>
-      <w:r>
-        <w:rPr>
-          <w:rFonts w:ascii="Calibri Light" w:eastAsia="Times New Roman" w:hAnsi="Calibri Light" w:cs="Times New Roman"/>
-          <w:b/>
-          <w:bCs/>
-          <w:color w:val="70AD47"/>
-          <w:sz w:val="40"/>
-          <w:szCs w:val="40"/>
-        </w:rPr>
-        <w:t xml:space="preserve"> Estimating Mean Education in South Africa – Finding </w:t>
+        <w:t xml:space="preserve">Example 10:  Estimating Mean Education in South Africa – Finding </w:t>
       </w:r>
       <w:r>
         <w:rPr>
@@ -316,7 +283,7 @@
         <w:rPr>
           <w:rStyle w:val="OtherTok"/>
         </w:rPr>
-        <w:t>=</w:t>
+        <w:t>&lt;-</w:t>
       </w:r>
       <w:r>
         <w:rPr>
@@ -837,6 +804,13 @@
     <w:lsdException w:name="Placeholder Text" w:semiHidden="1"/>
     <w:lsdException w:name="Light Shading"/>
     <w:lsdException w:name="Light List"/>
+    <w:lsdException w:name="Light Grid"/>
+    <w:lsdException w:name="Medium Shading 1"/>
+    <w:lsdException w:name="Medium Shading 2"/>
+    <w:lsdException w:name="Medium List 1"/>
+    <w:lsdException w:name="Medium List 2"/>
+    <w:lsdException w:name="Medium Grid 1"/>
+    <w:lsdException w:name="Medium Grid 2"/>
     <w:lsdException w:name="Medium Grid 3"/>
     <w:lsdException w:name="Dark List"/>
     <w:lsdException w:name="Colorful Shading"/>

</xml_diff>